<commit_message>
Add code doc for Sidak
</commit_message>
<xml_diff>
--- a/docs/Sadik/Antiplagiarism/ІП-11_Сідак_КОД.docx
+++ b/docs/Sadik/Antiplagiarism/ІП-11_Сідак_КОД.docx
@@ -98,7 +98,6 @@
         <w:jc w:val="center"/>
         <w:rPr>
           <w:color w:val="000000" w:themeColor="text1"/>
-          <w:lang w:val="ru-RU"/>
         </w:rPr>
       </w:pPr>
       <w:r>
@@ -119,7 +118,20 @@
         <w:rPr>
           <w:color w:val="000000" w:themeColor="text1"/>
         </w:rPr>
-        <w:t xml:space="preserve"> для IT-галузі (комплексна тема)</w:t>
+        <w:t xml:space="preserve"> для IT-галузі</w:t>
+      </w:r>
+      <w:r>
+        <w:rPr>
+          <w:color w:val="000000" w:themeColor="text1"/>
+          <w:lang w:val="en-US"/>
+        </w:rPr>
+        <w:t xml:space="preserve">. API </w:t>
+      </w:r>
+      <w:r>
+        <w:rPr>
+          <w:color w:val="000000" w:themeColor="text1"/>
+        </w:rPr>
+        <w:t>машинного навчання</w:t>
       </w:r>
     </w:p>
     <w:p>
@@ -250,13 +262,6 @@
     <w:p>
       <w:pPr>
         <w:ind w:firstLine="0"/>
-        <w:jc w:val="center"/>
-      </w:pPr>
-    </w:p>
-    <w:p>
-      <w:pPr>
-        <w:ind w:firstLine="0"/>
-        <w:jc w:val="center"/>
         <w:rPr>
           <w:lang w:val="ru-RU"/>
         </w:rPr>

</xml_diff>